<commit_message>
Documentation updated new guides
</commit_message>
<xml_diff>
--- a/Documentación/FirestoreConfiguration.docx
+++ b/Documentación/FirestoreConfiguration.docx
@@ -8,11 +8,13 @@
         <w:jc w:val="center"/>
       </w:pPr>
       <w:r>
-        <w:t>Guía de configuración de</w:t>
-      </w:r>
-      <w:r>
-        <w:t xml:space="preserve"> Firestore</w:t>
-      </w:r>
+        <w:t xml:space="preserve">Guía de configuración de </w:t>
+      </w:r>
+      <w:proofErr w:type="spellStart"/>
+      <w:r>
+        <w:t>Firestore</w:t>
+      </w:r>
+      <w:proofErr w:type="spellEnd"/>
       <w:r>
         <w:t>.</w:t>
       </w:r>
@@ -29,7 +31,13 @@
     </w:p>
     <w:p>
       <w:r>
-        <w:t xml:space="preserve">Hoy en día muchas de las aplicaciones hacen uso de datos proporcionados por el usuario o que son resultado de diferentes procesos para funcionar adecuadamente y cumplir con diferentes funcionales según las características para las cuales fueron diseñadas, sin embargo, gran parte de esta información o de estos datos es necesaria resguardarla  y asegurar su persistencia en espacios de almacenamiento destinados para ello, dichos espacios de almacenamiento, son conocidos como bases de datos. </w:t>
+        <w:t xml:space="preserve">Hoy en día muchas de las aplicaciones hacen uso de datos proporcionados por el usuario o que son resultado de diferentes procesos para funcionar adecuadamente y cumplir con diferentes funcionales según las características para las cuales fueron diseñadas, sin embargo, gran parte de esta información o de estos datos es necesaria resguardarla y asegurar su persistencia en espacios de almacenamiento destinados para ello, dichos espacios de </w:t>
+      </w:r>
+      <w:r>
+        <w:t>almacenamiento</w:t>
+      </w:r>
+      <w:r>
+        <w:t xml:space="preserve"> son conocidos como bases de datos. </w:t>
       </w:r>
     </w:p>
     <w:p>
@@ -39,10 +47,23 @@
     </w:p>
     <w:p>
       <w:r>
-        <w:t xml:space="preserve">El presente documento pretende informar a la persona que heredará la administración de la plataforma Firebase para la aplicación a la cual se le ha denominado como DiabeticAwareness2.0, los procedimientos necesarios para la configuración de </w:t>
-      </w:r>
-      <w:r>
-        <w:t xml:space="preserve">una de las opciones que presenta Firebase para el almacenamiento de datos en donde se resguardarán datos del usuario que son interés para el proyecto de estudio. </w:t>
+        <w:t xml:space="preserve">El presente documento pretende informar a la persona que heredará la administración de la plataforma </w:t>
+      </w:r>
+      <w:proofErr w:type="spellStart"/>
+      <w:r>
+        <w:t>Firebase</w:t>
+      </w:r>
+      <w:proofErr w:type="spellEnd"/>
+      <w:r>
+        <w:t xml:space="preserve"> para la aplicación a la cual se le ha denominado como DiabeticAwareness2.0, los procedimientos necesarios para la configuración de una de las opciones que presenta </w:t>
+      </w:r>
+      <w:proofErr w:type="spellStart"/>
+      <w:r>
+        <w:t>Firebase</w:t>
+      </w:r>
+      <w:proofErr w:type="spellEnd"/>
+      <w:r>
+        <w:t xml:space="preserve"> para el almacenamiento de datos en donde se resguardarán datos del usuario que son interés para el proyecto de estudio. </w:t>
       </w:r>
     </w:p>
     <w:p>
@@ -62,17 +83,21 @@
       <w:r>
         <w:t xml:space="preserve">En los siguientes apartados se especifica de forma detallada el procedimiento que fue seguido para la configuración de </w:t>
       </w:r>
-      <w:r>
-        <w:t xml:space="preserve">Firestore, uno de los servicios de almacenamiento </w:t>
-      </w:r>
-      <w:r>
-        <w:t xml:space="preserve">de Firebase y se especifican los pasos que serán necesarios replicar cuando el proyecto sea delegado para construcción de nuevos módulos, mantenimiento o se proceda al despliegue de la aplicación y sea puesta en operación, donde la funcionalidad de </w:t>
-      </w:r>
-      <w:r>
-        <w:t xml:space="preserve">persistencia de los datos </w:t>
-      </w:r>
-      <w:r>
-        <w:t>sea necesaria ya sea, para la ejecución de pruebas de integración o para la operación de la aplicación. El procedimiento solamente contempla la configuración de la aplicación Android pues no se podían realizar pruebas con dispositivos iPhone al momento de la construcción de la aplicación, se recomienda, en caso de ser necesario, asegurarse de que la aplicación y el paquete de iOS, cumpla con los requisitos necesarios para implementar satisfactoriamente esta funcionalidad.</w:t>
+      <w:proofErr w:type="spellStart"/>
+      <w:r>
+        <w:t>Firestore</w:t>
+      </w:r>
+      <w:proofErr w:type="spellEnd"/>
+      <w:r>
+        <w:t xml:space="preserve">, uno de los servicios de almacenamiento de </w:t>
+      </w:r>
+      <w:proofErr w:type="spellStart"/>
+      <w:r>
+        <w:t>Firebase</w:t>
+      </w:r>
+      <w:proofErr w:type="spellEnd"/>
+      <w:r>
+        <w:t xml:space="preserve"> y se especifican los pasos que serán necesarios replicar cuando el proyecto sea delegado para construcción de nuevos módulos, mantenimiento o se proceda al despliegue de la aplicación y sea puesta en operación, donde la funcionalidad de persistencia de los datos sea necesaria ya sea, para la ejecución de pruebas de integración o para la operación de la aplicación. El procedimiento solamente contempla la configuración de la aplicación Android pues no se podían realizar pruebas con dispositivos iPhone al momento de la construcción de la aplicación, se recomienda, en caso de ser necesario, asegurarse de que la aplicación y el paquete de iOS, cumpla con los requisitos necesarios para implementar satisfactoriamente esta funcionalidad.</w:t>
       </w:r>
     </w:p>
     <w:p>
@@ -95,17 +120,44 @@
     </w:p>
     <w:p>
       <w:r>
-        <w:t>La opción de base de datos Firestore es un tipo de base de datos NoSQL orientada a las colecciones y documentos, siendo estos comparables a tablas y entidades respectivamente.</w:t>
+        <w:t xml:space="preserve">La opción de base de datos </w:t>
+      </w:r>
+      <w:proofErr w:type="spellStart"/>
+      <w:r>
+        <w:t>Firestore</w:t>
+      </w:r>
+      <w:proofErr w:type="spellEnd"/>
+      <w:r>
+        <w:t xml:space="preserve"> es un tipo de base de datos NoSQL orientada a las colecciones y documentos, siendo estos comparables a tablas y entidades respectivamente.</w:t>
       </w:r>
     </w:p>
     <w:p>
       <w:r>
         <w:lastRenderedPageBreak/>
-        <w:t>Para comenzar con la configuración, será necesario ubicar dentro de los productos de Firebase la opción “Cloud Firestore”. Al seleccionarla podremos visualizar lo siguiente en la interfaz:</w:t>
-      </w:r>
-    </w:p>
-    <w:p>
-      <w:r>
+        <w:t xml:space="preserve">Para comenzar con la configuración, será necesario ubicar dentro de los productos de </w:t>
+      </w:r>
+      <w:proofErr w:type="spellStart"/>
+      <w:r>
+        <w:t>Firebase</w:t>
+      </w:r>
+      <w:proofErr w:type="spellEnd"/>
+      <w:r>
+        <w:t xml:space="preserve"> la opción “Cloud </w:t>
+      </w:r>
+      <w:proofErr w:type="spellStart"/>
+      <w:r>
+        <w:t>Firestore</w:t>
+      </w:r>
+      <w:proofErr w:type="spellEnd"/>
+      <w:r>
+        <w:t>”. Al seleccionarla podremos visualizar lo siguiente en la interfaz:</w:t>
+      </w:r>
+    </w:p>
+    <w:p>
+      <w:r>
+        <w:rPr>
+          <w:noProof/>
+        </w:rPr>
         <w:drawing>
           <wp:inline distT="0" distB="0" distL="0" distR="0" wp14:anchorId="7A086315" wp14:editId="060842A0">
             <wp:extent cx="5612130" cy="3116580"/>
@@ -150,6 +202,9 @@
     </w:p>
     <w:p>
       <w:r>
+        <w:rPr>
+          <w:noProof/>
+        </w:rPr>
         <w:drawing>
           <wp:inline distT="0" distB="0" distL="0" distR="0" wp14:anchorId="27012BC5" wp14:editId="356B441D">
             <wp:extent cx="5612130" cy="3931920"/>
@@ -205,6 +260,9 @@
     </w:p>
     <w:p>
       <w:r>
+        <w:rPr>
+          <w:noProof/>
+        </w:rPr>
         <w:drawing>
           <wp:inline distT="0" distB="0" distL="0" distR="0" wp14:anchorId="47F3B37E" wp14:editId="3731F662">
             <wp:extent cx="5612130" cy="3863975"/>
@@ -250,7 +308,15 @@
       </w:pPr>
       <w:r>
         <w:lastRenderedPageBreak/>
-        <w:t>La colección debe llevar por nombre “users” y se debe seleccionar “Siguiente”:</w:t>
+        <w:t>La colección debe llevar por nombre “</w:t>
+      </w:r>
+      <w:proofErr w:type="spellStart"/>
+      <w:r>
+        <w:t>users</w:t>
+      </w:r>
+      <w:proofErr w:type="spellEnd"/>
+      <w:r>
+        <w:t>” y se debe seleccionar “Siguiente”:</w:t>
       </w:r>
       <w:r>
         <w:rPr>
@@ -259,6 +325,9 @@
         <w:t xml:space="preserve"> </w:t>
       </w:r>
       <w:r>
+        <w:rPr>
+          <w:noProof/>
+        </w:rPr>
         <w:drawing>
           <wp:inline distT="0" distB="0" distL="0" distR="0" wp14:anchorId="41705122" wp14:editId="6583E074">
             <wp:extent cx="4880596" cy="2787650"/>
@@ -311,6 +380,9 @@
     </w:p>
     <w:p>
       <w:r>
+        <w:rPr>
+          <w:noProof/>
+        </w:rPr>
         <w:drawing>
           <wp:inline distT="0" distB="0" distL="0" distR="0" wp14:anchorId="1907EF42" wp14:editId="4C4348A6">
             <wp:extent cx="5612130" cy="4261485"/>
@@ -358,6 +430,9 @@
     </w:p>
     <w:p>
       <w:r>
+        <w:rPr>
+          <w:noProof/>
+        </w:rPr>
         <w:lastRenderedPageBreak/>
         <w:drawing>
           <wp:inline distT="0" distB="0" distL="0" distR="0" wp14:anchorId="54F0F2EE" wp14:editId="6BE12AAD">
@@ -398,11 +473,38 @@
     </w:p>
     <w:p>
       <w:r>
-        <w:t>Todos los campos son de tipo String a excepción del campo “birthday” que es de tipo timestamp. Agrega los valores que desees. Este funcionará como ejemplo.</w:t>
-      </w:r>
-    </w:p>
-    <w:p>
-      <w:r>
+        <w:t xml:space="preserve">Todos los campos son de tipo </w:t>
+      </w:r>
+      <w:proofErr w:type="spellStart"/>
+      <w:r>
+        <w:t>String</w:t>
+      </w:r>
+      <w:proofErr w:type="spellEnd"/>
+      <w:r>
+        <w:t xml:space="preserve"> a excepción del campo “</w:t>
+      </w:r>
+      <w:proofErr w:type="spellStart"/>
+      <w:r>
+        <w:t>birthday</w:t>
+      </w:r>
+      <w:proofErr w:type="spellEnd"/>
+      <w:r>
+        <w:t xml:space="preserve">” que es de tipo </w:t>
+      </w:r>
+      <w:proofErr w:type="spellStart"/>
+      <w:r>
+        <w:t>timestamp</w:t>
+      </w:r>
+      <w:proofErr w:type="spellEnd"/>
+      <w:r>
+        <w:t>. Agrega los valores que desees. Este funcionará como ejemplo.</w:t>
+      </w:r>
+    </w:p>
+    <w:p>
+      <w:r>
+        <w:rPr>
+          <w:noProof/>
+        </w:rPr>
         <w:lastRenderedPageBreak/>
         <w:drawing>
           <wp:inline distT="0" distB="0" distL="0" distR="0" wp14:anchorId="36FB05D3" wp14:editId="363F68DA">
@@ -443,7 +545,15 @@
     </w:p>
     <w:p>
       <w:r>
-        <w:t>Para poder guardar debes seleccionar por lo menos una fecha para el timestamp.</w:t>
+        <w:t xml:space="preserve">Para poder guardar debes seleccionar por lo menos una fecha para el </w:t>
+      </w:r>
+      <w:proofErr w:type="spellStart"/>
+      <w:r>
+        <w:t>timestamp</w:t>
+      </w:r>
+      <w:proofErr w:type="spellEnd"/>
+      <w:r>
+        <w:t>.</w:t>
       </w:r>
     </w:p>
     <w:p>
@@ -453,6 +563,9 @@
     </w:p>
     <w:p>
       <w:r>
+        <w:rPr>
+          <w:noProof/>
+        </w:rPr>
         <w:lastRenderedPageBreak/>
         <w:drawing>
           <wp:inline distT="0" distB="0" distL="0" distR="0" wp14:anchorId="7C0A6C7A" wp14:editId="76112803">
@@ -511,25 +624,23 @@
     </w:p>
     <w:p>
       <w:r>
-        <w:t xml:space="preserve">El documento presenta los procedimientos para la configuración de </w:t>
-      </w:r>
-      <w:r>
-        <w:t>la base de datos Firestore</w:t>
-      </w:r>
-      <w:r>
-        <w:t xml:space="preserve"> </w:t>
-      </w:r>
-      <w:r>
-        <w:t xml:space="preserve">de </w:t>
-      </w:r>
-      <w:r>
-        <w:t>la plataforma Firebase con las características</w:t>
-      </w:r>
-      <w:r>
-        <w:t xml:space="preserve"> que </w:t>
-      </w:r>
-      <w:r>
-        <w:t>están disponibles en la fecha en que se desarrolló este documento (11/07/2023). En caso de existir modificaciones en los procedimientos, se recomienda actualizar esta guía.</w:t>
+        <w:t xml:space="preserve">El documento presenta los procedimientos para la configuración de la base de datos </w:t>
+      </w:r>
+      <w:proofErr w:type="spellStart"/>
+      <w:r>
+        <w:t>Firestore</w:t>
+      </w:r>
+      <w:proofErr w:type="spellEnd"/>
+      <w:r>
+        <w:t xml:space="preserve"> de la plataforma </w:t>
+      </w:r>
+      <w:proofErr w:type="spellStart"/>
+      <w:r>
+        <w:t>Firebase</w:t>
+      </w:r>
+      <w:proofErr w:type="spellEnd"/>
+      <w:r>
+        <w:t xml:space="preserve"> con las características que están disponibles en la fecha en que se desarrolló este documento (11/07/2023). En caso de existir modificaciones en los procedimientos, se recomienda actualizar esta guía.</w:t>
       </w:r>
     </w:p>
     <w:p/>

</xml_diff>